<commit_message>
updated lambda to center pics
</commit_message>
<xml_diff>
--- a/tone_test.docx
+++ b/tone_test.docx
@@ -193,6 +193,63 @@
     </w:p>
     <w:p>
       <w:pPr>
+        <w:jc w:val="center"/>
+        <w:rPr>
+          <w:rFonts w:cstheme="minorHAnsi"/>
+          <w:lang w:val="en-LU" w:eastAsia="en-GB"/>
+        </w:rPr>
+      </w:pPr>
+      <w:r>
+        <w:rPr>
+          <w:rFonts w:cstheme="minorHAnsi"/>
+          <w:noProof/>
+          <w:lang w:val="en-LU" w:eastAsia="en-GB"/>
+        </w:rPr>
+        <w:drawing>
+          <wp:inline distT="0" distB="0" distL="0" distR="0" wp14:anchorId="64E7D423" wp14:editId="6D08A890">
+            <wp:extent cx="3937000" cy="3056643"/>
+            <wp:effectExtent l="0" t="0" r="0" b="4445"/>
+            <wp:docPr id="948978691" name="Picture 1"/>
+            <wp:cNvGraphicFramePr>
+              <a:graphicFrameLocks xmlns:a="http://schemas.openxmlformats.org/drawingml/2006/main" noChangeAspect="1"/>
+            </wp:cNvGraphicFramePr>
+            <a:graphic xmlns:a="http://schemas.openxmlformats.org/drawingml/2006/main">
+              <a:graphicData uri="http://schemas.openxmlformats.org/drawingml/2006/picture">
+                <pic:pic xmlns:pic="http://schemas.openxmlformats.org/drawingml/2006/picture">
+                  <pic:nvPicPr>
+                    <pic:cNvPr id="948978691" name="Picture 948978691"/>
+                    <pic:cNvPicPr/>
+                  </pic:nvPicPr>
+                  <pic:blipFill>
+                    <a:blip r:embed="rId8" cstate="print">
+                      <a:extLst>
+                        <a:ext uri="{28A0092B-C50C-407E-A947-70E740481C1C}">
+                          <a14:useLocalDpi xmlns:a14="http://schemas.microsoft.com/office/drawing/2010/main" val="0"/>
+                        </a:ext>
+                      </a:extLst>
+                    </a:blip>
+                    <a:stretch>
+                      <a:fillRect/>
+                    </a:stretch>
+                  </pic:blipFill>
+                  <pic:spPr>
+                    <a:xfrm>
+                      <a:off x="0" y="0"/>
+                      <a:ext cx="3963031" cy="3076854"/>
+                    </a:xfrm>
+                    <a:prstGeom prst="rect">
+                      <a:avLst/>
+                    </a:prstGeom>
+                  </pic:spPr>
+                </pic:pic>
+              </a:graphicData>
+            </a:graphic>
+          </wp:inline>
+        </w:drawing>
+      </w:r>
+    </w:p>
+    <w:p>
+      <w:pPr>
         <w:pStyle w:val="Heading1"/>
         <w:numPr>
           <w:ilvl w:val="0"/>
@@ -208,6 +265,7 @@
           <w:rFonts w:asciiTheme="minorHAnsi" w:hAnsiTheme="minorHAnsi" w:cstheme="minorHAnsi"/>
           <w:color w:val="auto"/>
         </w:rPr>
+        <w:lastRenderedPageBreak/>
         <w:t>Purpose</w:t>
       </w:r>
     </w:p>
@@ -373,8 +431,67 @@
         <w:t>.</w:t>
       </w:r>
     </w:p>
-    <w:p/>
-    <w:p/>
+    <w:p>
+      <w:pPr>
+        <w:jc w:val="center"/>
+        <w:rPr>
+          <w:rFonts w:eastAsia="MS Mincho" w:cstheme="minorHAnsi"/>
+          <w:sz w:val="24"/>
+          <w:szCs w:val="24"/>
+          <w:lang w:val="en-LU"/>
+        </w:rPr>
+      </w:pPr>
+      <w:r>
+        <w:rPr>
+          <w:rFonts w:eastAsia="MS Mincho" w:cstheme="minorHAnsi"/>
+          <w:noProof/>
+          <w:sz w:val="24"/>
+          <w:szCs w:val="24"/>
+          <w:lang w:val="en-LU"/>
+        </w:rPr>
+        <w:drawing>
+          <wp:inline distT="0" distB="0" distL="0" distR="0" wp14:anchorId="6CC70CD5" wp14:editId="1C700C86">
+            <wp:extent cx="4076700" cy="3165105"/>
+            <wp:effectExtent l="0" t="0" r="0" b="0"/>
+            <wp:docPr id="1914070294" name="Picture 2"/>
+            <wp:cNvGraphicFramePr>
+              <a:graphicFrameLocks xmlns:a="http://schemas.openxmlformats.org/drawingml/2006/main" noChangeAspect="1"/>
+            </wp:cNvGraphicFramePr>
+            <a:graphic xmlns:a="http://schemas.openxmlformats.org/drawingml/2006/main">
+              <a:graphicData uri="http://schemas.openxmlformats.org/drawingml/2006/picture">
+                <pic:pic xmlns:pic="http://schemas.openxmlformats.org/drawingml/2006/picture">
+                  <pic:nvPicPr>
+                    <pic:cNvPr id="1914070294" name="Picture 1914070294"/>
+                    <pic:cNvPicPr/>
+                  </pic:nvPicPr>
+                  <pic:blipFill>
+                    <a:blip r:embed="rId9" cstate="print">
+                      <a:extLst>
+                        <a:ext uri="{28A0092B-C50C-407E-A947-70E740481C1C}">
+                          <a14:useLocalDpi xmlns:a14="http://schemas.microsoft.com/office/drawing/2010/main" val="0"/>
+                        </a:ext>
+                      </a:extLst>
+                    </a:blip>
+                    <a:stretch>
+                      <a:fillRect/>
+                    </a:stretch>
+                  </pic:blipFill>
+                  <pic:spPr>
+                    <a:xfrm>
+                      <a:off x="0" y="0"/>
+                      <a:ext cx="4108384" cy="3189704"/>
+                    </a:xfrm>
+                    <a:prstGeom prst="rect">
+                      <a:avLst/>
+                    </a:prstGeom>
+                  </pic:spPr>
+                </pic:pic>
+              </a:graphicData>
+            </a:graphic>
+          </wp:inline>
+        </w:drawing>
+      </w:r>
+    </w:p>
     <w:p>
       <w:pPr>
         <w:rPr>
@@ -405,7 +522,6 @@
           <w:rFonts w:asciiTheme="minorHAnsi" w:hAnsiTheme="minorHAnsi" w:cstheme="minorHAnsi"/>
           <w:color w:val="auto"/>
         </w:rPr>
-        <w:lastRenderedPageBreak/>
         <w:t>What’s okay to use</w:t>
       </w:r>
     </w:p>
@@ -532,6 +648,7 @@
         <w:rPr>
           <w:rFonts w:cstheme="minorHAnsi"/>
         </w:rPr>
+        <w:lastRenderedPageBreak/>
         <w:t>YAML</w:t>
       </w:r>
     </w:p>
@@ -642,6 +759,26 @@
     </w:p>
     <w:p>
       <w:pPr>
+        <w:pStyle w:val="ListParagraph"/>
+        <w:ind w:left="0"/>
+        <w:rPr>
+          <w:rFonts w:cstheme="minorHAnsi"/>
+          <w:lang w:val="fr-LU"/>
+        </w:rPr>
+      </w:pPr>
+    </w:p>
+    <w:p>
+      <w:pPr>
+        <w:pStyle w:val="ListParagraph"/>
+        <w:ind w:left="0"/>
+        <w:rPr>
+          <w:rFonts w:cstheme="minorHAnsi"/>
+          <w:lang w:val="fr-LU"/>
+        </w:rPr>
+      </w:pPr>
+    </w:p>
+    <w:p>
+      <w:pPr>
         <w:pStyle w:val="Heading2"/>
         <w:numPr>
           <w:ilvl w:val="0"/>
@@ -755,7 +892,7 @@
         </w:rPr>
         <w:t xml:space="preserve">You can find these templates at our GitHub spot here: </w:t>
       </w:r>
-      <w:hyperlink r:id="rId8" w:history="1">
+      <w:hyperlink r:id="rId10" w:history="1">
         <w:r>
           <w:rPr>
             <w:rStyle w:val="Hyperlink"/>
@@ -804,7 +941,7 @@
         </w:rPr>
         <w:t xml:space="preserve">: </w:t>
       </w:r>
-      <w:hyperlink r:id="rId9" w:history="1">
+      <w:hyperlink r:id="rId11" w:history="1">
         <w:r>
           <w:rPr>
             <w:rStyle w:val="Hyperlink"/>
@@ -822,12 +959,12 @@
       <w:bookmarkEnd w:id="1"/>
     </w:p>
     <w:sectPr>
-      <w:headerReference w:type="even" r:id="rId10"/>
-      <w:headerReference w:type="default" r:id="rId11"/>
-      <w:footerReference w:type="even" r:id="rId12"/>
-      <w:footerReference w:type="default" r:id="rId13"/>
-      <w:headerReference w:type="first" r:id="rId14"/>
-      <w:footerReference w:type="first" r:id="rId15"/>
+      <w:headerReference w:type="even" r:id="rId12"/>
+      <w:headerReference w:type="default" r:id="rId13"/>
+      <w:footerReference w:type="even" r:id="rId14"/>
+      <w:footerReference w:type="default" r:id="rId15"/>
+      <w:headerReference w:type="first" r:id="rId16"/>
+      <w:footerReference w:type="first" r:id="rId17"/>
       <w:pgSz w:w="12240" w:h="15840"/>
       <w:pgMar w:top="1440" w:right="1440" w:bottom="1440" w:left="1440" w:header="720" w:footer="720" w:gutter="0"/>
       <w:cols w:space="720"/>

</xml_diff>